<commit_message>
sửa báo cáo thực tập chuyen ngành và bổ sung file báo cá tuần
</commit_message>
<xml_diff>
--- a/BaoCaoThucTapChuyenNganh/BaoCaoThucTapChuyenNganh.docx
+++ b/BaoCaoThucTapChuyenNganh/BaoCaoThucTapChuyenNganh.docx
@@ -3293,20 +3293,25 @@
     </w:p>
     <w:p>
       <w:pPr>
-        <w:pBdr>
-          <w:top w:val="nil"/>
-          <w:left w:val="nil"/>
-          <w:bottom w:val="nil"/>
-          <w:right w:val="nil"/>
-          <w:between w:val="nil"/>
-        </w:pBdr>
-        <w:spacing w:before="120" w:line="360" w:lineRule="auto"/>
-        <w:ind w:firstLine="567"/>
-        <w:jc w:val="both"/>
-        <w:rPr>
-          <w:color w:val="000000"/>
-          <w:sz w:val="26"/>
-          <w:szCs w:val="26"/>
+        <w:pStyle w:val="ListParagraph"/>
+        <w:numPr>
+          <w:ilvl w:val="0"/>
+          <w:numId w:val="5"/>
+        </w:numPr>
+        <w:pBdr>
+          <w:top w:val="nil"/>
+          <w:left w:val="nil"/>
+          <w:bottom w:val="nil"/>
+          <w:right w:val="nil"/>
+          <w:between w:val="nil"/>
+        </w:pBdr>
+        <w:spacing w:before="120" w:line="360" w:lineRule="auto"/>
+        <w:jc w:val="both"/>
+        <w:rPr>
+          <w:color w:val="000000"/>
+          <w:sz w:val="26"/>
+          <w:szCs w:val="26"/>
+          <w:lang w:val="vi-VN"/>
         </w:rPr>
       </w:pPr>
       <w:r>
@@ -3314,18 +3319,18 @@
           <w:noProof/>
         </w:rPr>
         <w:drawing>
-          <wp:anchor distT="0" distB="0" distL="114300" distR="114300" simplePos="0" relativeHeight="251659264" behindDoc="0" locked="0" layoutInCell="1" allowOverlap="1" wp14:anchorId="0B6A5734" wp14:editId="18122D75">
+          <wp:anchor distT="0" distB="0" distL="114300" distR="114300" simplePos="0" relativeHeight="251661312" behindDoc="0" locked="0" layoutInCell="1" allowOverlap="1" wp14:anchorId="79A1CFF5" wp14:editId="55FEFBD1">
             <wp:simplePos x="0" y="0"/>
             <wp:positionH relativeFrom="margin">
-              <wp:align>right</wp:align>
+              <wp:posOffset>-1270</wp:posOffset>
             </wp:positionH>
             <wp:positionV relativeFrom="paragraph">
-              <wp:posOffset>250825</wp:posOffset>
+              <wp:posOffset>379095</wp:posOffset>
             </wp:positionV>
-            <wp:extent cx="5760085" cy="948055"/>
-            <wp:effectExtent l="0" t="0" r="0" b="4445"/>
+            <wp:extent cx="5760085" cy="2950845"/>
+            <wp:effectExtent l="0" t="0" r="0" b="1905"/>
             <wp:wrapTopAndBottom/>
-            <wp:docPr id="1187118160" name="Picture 23" descr="A white background with black text&#10;&#10;AI-generated content may be incorrect."/>
+            <wp:docPr id="1646851601" name="Picture 1" descr="A diagram of a diagram&#10;&#10;AI-generated content may be incorrect."/>
             <wp:cNvGraphicFramePr>
               <a:graphicFrameLocks xmlns:a="http://schemas.openxmlformats.org/drawingml/2006/main" noChangeAspect="1"/>
             </wp:cNvGraphicFramePr>
@@ -3333,13 +3338,13 @@
               <a:graphicData uri="http://schemas.openxmlformats.org/drawingml/2006/picture">
                 <pic:pic xmlns:pic="http://schemas.openxmlformats.org/drawingml/2006/picture">
                   <pic:nvPicPr>
-                    <pic:cNvPr id="1187118160" name="Picture 23" descr="A white background with black text&#10;&#10;AI-generated content may be incorrect."/>
+                    <pic:cNvPr id="1646851601" name="Picture 1" descr="A diagram of a diagram&#10;&#10;AI-generated content may be incorrect."/>
                     <pic:cNvPicPr>
                       <a:picLocks noChangeAspect="1" noChangeArrowheads="1"/>
                     </pic:cNvPicPr>
                   </pic:nvPicPr>
                   <pic:blipFill>
-                    <a:blip r:embed="rId18" cstate="print">
+                    <a:blip r:embed="rId18">
                       <a:extLst>
                         <a:ext uri="{28A0092B-C50C-407E-A947-70E740481C1C}">
                           <a14:useLocalDpi xmlns:a14="http://schemas.microsoft.com/office/drawing/2010/main" val="0"/>
@@ -3354,7 +3359,7 @@
                   <pic:spPr bwMode="auto">
                     <a:xfrm>
                       <a:off x="0" y="0"/>
-                      <a:ext cx="5760085" cy="948055"/>
+                      <a:ext cx="5760085" cy="2950845"/>
                     </a:xfrm>
                     <a:prstGeom prst="rect">
                       <a:avLst/>
@@ -3370,6 +3375,1416 @@
           </wp:anchor>
         </w:drawing>
       </w:r>
+      <w:r>
+        <w:rPr>
+          <w:color w:val="000000"/>
+          <w:sz w:val="26"/>
+          <w:szCs w:val="26"/>
+          <w:lang w:val="vi-VN"/>
+        </w:rPr>
+        <w:t xml:space="preserve">Sơ đồ DFD ngữ cảnh (mức 0): </w:t>
+      </w:r>
+    </w:p>
+    <w:p>
+      <w:pPr>
+        <w:pBdr>
+          <w:top w:val="nil"/>
+          <w:left w:val="nil"/>
+          <w:bottom w:val="nil"/>
+          <w:right w:val="nil"/>
+          <w:between w:val="nil"/>
+        </w:pBdr>
+        <w:spacing w:before="120" w:line="360" w:lineRule="auto"/>
+        <w:jc w:val="both"/>
+        <w:rPr>
+          <w:color w:val="000000"/>
+          <w:sz w:val="26"/>
+          <w:szCs w:val="26"/>
+          <w:lang w:val="vi-VN"/>
+        </w:rPr>
+      </w:pPr>
+    </w:p>
+    <w:p>
+      <w:pPr>
+        <w:pBdr>
+          <w:top w:val="nil"/>
+          <w:left w:val="nil"/>
+          <w:bottom w:val="nil"/>
+          <w:right w:val="nil"/>
+          <w:between w:val="nil"/>
+        </w:pBdr>
+        <w:spacing w:before="120" w:line="360" w:lineRule="auto"/>
+        <w:jc w:val="both"/>
+        <w:rPr>
+          <w:color w:val="000000"/>
+          <w:sz w:val="26"/>
+          <w:szCs w:val="26"/>
+          <w:lang w:val="vi-VN"/>
+        </w:rPr>
+      </w:pPr>
+    </w:p>
+    <w:p>
+      <w:pPr>
+        <w:pBdr>
+          <w:top w:val="nil"/>
+          <w:left w:val="nil"/>
+          <w:bottom w:val="nil"/>
+          <w:right w:val="nil"/>
+          <w:between w:val="nil"/>
+        </w:pBdr>
+        <w:spacing w:before="120" w:line="360" w:lineRule="auto"/>
+        <w:jc w:val="both"/>
+        <w:rPr>
+          <w:color w:val="000000"/>
+          <w:sz w:val="26"/>
+          <w:szCs w:val="26"/>
+          <w:lang w:val="vi-VN"/>
+        </w:rPr>
+      </w:pPr>
+    </w:p>
+    <w:p>
+      <w:pPr>
+        <w:pBdr>
+          <w:top w:val="nil"/>
+          <w:left w:val="nil"/>
+          <w:bottom w:val="nil"/>
+          <w:right w:val="nil"/>
+          <w:between w:val="nil"/>
+        </w:pBdr>
+        <w:spacing w:before="120" w:line="360" w:lineRule="auto"/>
+        <w:jc w:val="both"/>
+        <w:rPr>
+          <w:color w:val="000000"/>
+          <w:sz w:val="26"/>
+          <w:szCs w:val="26"/>
+          <w:lang w:val="vi-VN"/>
+        </w:rPr>
+      </w:pPr>
+    </w:p>
+    <w:p>
+      <w:pPr>
+        <w:pBdr>
+          <w:top w:val="nil"/>
+          <w:left w:val="nil"/>
+          <w:bottom w:val="nil"/>
+          <w:right w:val="nil"/>
+          <w:between w:val="nil"/>
+        </w:pBdr>
+        <w:spacing w:before="120" w:line="360" w:lineRule="auto"/>
+        <w:jc w:val="both"/>
+        <w:rPr>
+          <w:color w:val="000000"/>
+          <w:sz w:val="26"/>
+          <w:szCs w:val="26"/>
+          <w:lang w:val="vi-VN"/>
+        </w:rPr>
+      </w:pPr>
+    </w:p>
+    <w:p>
+      <w:pPr>
+        <w:pBdr>
+          <w:top w:val="nil"/>
+          <w:left w:val="nil"/>
+          <w:bottom w:val="nil"/>
+          <w:right w:val="nil"/>
+          <w:between w:val="nil"/>
+        </w:pBdr>
+        <w:spacing w:before="120" w:line="360" w:lineRule="auto"/>
+        <w:jc w:val="both"/>
+        <w:rPr>
+          <w:color w:val="000000"/>
+          <w:sz w:val="26"/>
+          <w:szCs w:val="26"/>
+          <w:lang w:val="vi-VN"/>
+        </w:rPr>
+      </w:pPr>
+    </w:p>
+    <w:p>
+      <w:pPr>
+        <w:pBdr>
+          <w:top w:val="nil"/>
+          <w:left w:val="nil"/>
+          <w:bottom w:val="nil"/>
+          <w:right w:val="nil"/>
+          <w:between w:val="nil"/>
+        </w:pBdr>
+        <w:spacing w:before="120" w:line="360" w:lineRule="auto"/>
+        <w:jc w:val="both"/>
+        <w:rPr>
+          <w:color w:val="000000"/>
+          <w:sz w:val="26"/>
+          <w:szCs w:val="26"/>
+          <w:lang w:val="vi-VN"/>
+        </w:rPr>
+      </w:pPr>
+    </w:p>
+    <w:p>
+      <w:pPr>
+        <w:pBdr>
+          <w:top w:val="nil"/>
+          <w:left w:val="nil"/>
+          <w:bottom w:val="nil"/>
+          <w:right w:val="nil"/>
+          <w:between w:val="nil"/>
+        </w:pBdr>
+        <w:spacing w:before="120" w:line="360" w:lineRule="auto"/>
+        <w:jc w:val="both"/>
+        <w:rPr>
+          <w:color w:val="000000"/>
+          <w:sz w:val="26"/>
+          <w:szCs w:val="26"/>
+          <w:lang w:val="vi-VN"/>
+        </w:rPr>
+      </w:pPr>
+    </w:p>
+    <w:p>
+      <w:pPr>
+        <w:pBdr>
+          <w:top w:val="nil"/>
+          <w:left w:val="nil"/>
+          <w:bottom w:val="nil"/>
+          <w:right w:val="nil"/>
+          <w:between w:val="nil"/>
+        </w:pBdr>
+        <w:spacing w:before="120" w:line="360" w:lineRule="auto"/>
+        <w:jc w:val="both"/>
+        <w:rPr>
+          <w:color w:val="000000"/>
+          <w:sz w:val="26"/>
+          <w:szCs w:val="26"/>
+          <w:lang w:val="vi-VN"/>
+        </w:rPr>
+      </w:pPr>
+    </w:p>
+    <w:p>
+      <w:pPr>
+        <w:pBdr>
+          <w:top w:val="nil"/>
+          <w:left w:val="nil"/>
+          <w:bottom w:val="nil"/>
+          <w:right w:val="nil"/>
+          <w:between w:val="nil"/>
+        </w:pBdr>
+        <w:spacing w:before="120" w:line="360" w:lineRule="auto"/>
+        <w:jc w:val="both"/>
+        <w:rPr>
+          <w:color w:val="000000"/>
+          <w:sz w:val="26"/>
+          <w:szCs w:val="26"/>
+          <w:lang w:val="vi-VN"/>
+        </w:rPr>
+      </w:pPr>
+    </w:p>
+    <w:p>
+      <w:pPr>
+        <w:pStyle w:val="ListParagraph"/>
+        <w:numPr>
+          <w:ilvl w:val="0"/>
+          <w:numId w:val="5"/>
+        </w:numPr>
+        <w:pBdr>
+          <w:top w:val="nil"/>
+          <w:left w:val="nil"/>
+          <w:bottom w:val="nil"/>
+          <w:right w:val="nil"/>
+          <w:between w:val="nil"/>
+        </w:pBdr>
+        <w:spacing w:before="120" w:line="360" w:lineRule="auto"/>
+        <w:jc w:val="both"/>
+        <w:rPr>
+          <w:color w:val="000000"/>
+          <w:sz w:val="26"/>
+          <w:szCs w:val="26"/>
+          <w:lang w:val="vi-VN"/>
+        </w:rPr>
+      </w:pPr>
+      <w:r>
+        <w:rPr>
+          <w:noProof/>
+        </w:rPr>
+        <w:lastRenderedPageBreak/>
+        <w:drawing>
+          <wp:anchor distT="0" distB="0" distL="114300" distR="114300" simplePos="0" relativeHeight="251662336" behindDoc="0" locked="0" layoutInCell="1" allowOverlap="1" wp14:anchorId="2739218E" wp14:editId="52C66142">
+            <wp:simplePos x="0" y="0"/>
+            <wp:positionH relativeFrom="margin">
+              <wp:posOffset>-1270</wp:posOffset>
+            </wp:positionH>
+            <wp:positionV relativeFrom="paragraph">
+              <wp:posOffset>362585</wp:posOffset>
+            </wp:positionV>
+            <wp:extent cx="5760085" cy="5113020"/>
+            <wp:effectExtent l="0" t="0" r="0" b="0"/>
+            <wp:wrapTopAndBottom/>
+            <wp:docPr id="1155383999" name="Picture 2" descr="A diagram of a flowchart&#10;&#10;AI-generated content may be incorrect."/>
+            <wp:cNvGraphicFramePr>
+              <a:graphicFrameLocks xmlns:a="http://schemas.openxmlformats.org/drawingml/2006/main" noChangeAspect="1"/>
+            </wp:cNvGraphicFramePr>
+            <a:graphic xmlns:a="http://schemas.openxmlformats.org/drawingml/2006/main">
+              <a:graphicData uri="http://schemas.openxmlformats.org/drawingml/2006/picture">
+                <pic:pic xmlns:pic="http://schemas.openxmlformats.org/drawingml/2006/picture">
+                  <pic:nvPicPr>
+                    <pic:cNvPr id="1155383999" name="Picture 2" descr="A diagram of a flowchart&#10;&#10;AI-generated content may be incorrect."/>
+                    <pic:cNvPicPr>
+                      <a:picLocks noChangeAspect="1" noChangeArrowheads="1"/>
+                    </pic:cNvPicPr>
+                  </pic:nvPicPr>
+                  <pic:blipFill>
+                    <a:blip r:embed="rId19">
+                      <a:extLst>
+                        <a:ext uri="{28A0092B-C50C-407E-A947-70E740481C1C}">
+                          <a14:useLocalDpi xmlns:a14="http://schemas.microsoft.com/office/drawing/2010/main" val="0"/>
+                        </a:ext>
+                      </a:extLst>
+                    </a:blip>
+                    <a:srcRect/>
+                    <a:stretch>
+                      <a:fillRect/>
+                    </a:stretch>
+                  </pic:blipFill>
+                  <pic:spPr bwMode="auto">
+                    <a:xfrm>
+                      <a:off x="0" y="0"/>
+                      <a:ext cx="5760085" cy="5113020"/>
+                    </a:xfrm>
+                    <a:prstGeom prst="rect">
+                      <a:avLst/>
+                    </a:prstGeom>
+                    <a:noFill/>
+                    <a:ln>
+                      <a:noFill/>
+                    </a:ln>
+                  </pic:spPr>
+                </pic:pic>
+              </a:graphicData>
+            </a:graphic>
+          </wp:anchor>
+        </w:drawing>
+      </w:r>
+      <w:r>
+        <w:rPr>
+          <w:color w:val="000000"/>
+          <w:sz w:val="26"/>
+          <w:szCs w:val="26"/>
+          <w:lang w:val="vi-VN"/>
+        </w:rPr>
+        <w:t xml:space="preserve">Sơ đồ DFD chi tiết (mức 1): </w:t>
+      </w:r>
+    </w:p>
+    <w:p>
+      <w:pPr>
+        <w:pStyle w:val="ListParagraph"/>
+        <w:pBdr>
+          <w:top w:val="nil"/>
+          <w:left w:val="nil"/>
+          <w:bottom w:val="nil"/>
+          <w:right w:val="nil"/>
+          <w:between w:val="nil"/>
+        </w:pBdr>
+        <w:spacing w:before="120" w:line="360" w:lineRule="auto"/>
+        <w:ind w:left="1080"/>
+        <w:jc w:val="both"/>
+        <w:rPr>
+          <w:color w:val="000000"/>
+          <w:sz w:val="26"/>
+          <w:szCs w:val="26"/>
+          <w:lang w:val="vi-VN"/>
+        </w:rPr>
+      </w:pPr>
+    </w:p>
+    <w:p>
+      <w:pPr>
+        <w:pStyle w:val="ListParagraph"/>
+        <w:pBdr>
+          <w:top w:val="nil"/>
+          <w:left w:val="nil"/>
+          <w:bottom w:val="nil"/>
+          <w:right w:val="nil"/>
+          <w:between w:val="nil"/>
+        </w:pBdr>
+        <w:spacing w:before="120" w:line="360" w:lineRule="auto"/>
+        <w:ind w:left="1080"/>
+        <w:jc w:val="both"/>
+        <w:rPr>
+          <w:color w:val="000000"/>
+          <w:sz w:val="26"/>
+          <w:szCs w:val="26"/>
+          <w:lang w:val="vi-VN"/>
+        </w:rPr>
+      </w:pPr>
+    </w:p>
+    <w:p>
+      <w:pPr>
+        <w:pStyle w:val="ListParagraph"/>
+        <w:pBdr>
+          <w:top w:val="nil"/>
+          <w:left w:val="nil"/>
+          <w:bottom w:val="nil"/>
+          <w:right w:val="nil"/>
+          <w:between w:val="nil"/>
+        </w:pBdr>
+        <w:spacing w:before="120" w:line="360" w:lineRule="auto"/>
+        <w:ind w:left="1080"/>
+        <w:jc w:val="both"/>
+        <w:rPr>
+          <w:color w:val="000000"/>
+          <w:sz w:val="26"/>
+          <w:szCs w:val="26"/>
+          <w:lang w:val="vi-VN"/>
+        </w:rPr>
+      </w:pPr>
+    </w:p>
+    <w:p>
+      <w:pPr>
+        <w:pStyle w:val="ListParagraph"/>
+        <w:pBdr>
+          <w:top w:val="nil"/>
+          <w:left w:val="nil"/>
+          <w:bottom w:val="nil"/>
+          <w:right w:val="nil"/>
+          <w:between w:val="nil"/>
+        </w:pBdr>
+        <w:spacing w:before="120" w:line="360" w:lineRule="auto"/>
+        <w:ind w:left="1080"/>
+        <w:jc w:val="both"/>
+        <w:rPr>
+          <w:color w:val="000000"/>
+          <w:sz w:val="26"/>
+          <w:szCs w:val="26"/>
+          <w:lang w:val="vi-VN"/>
+        </w:rPr>
+      </w:pPr>
+    </w:p>
+    <w:p>
+      <w:pPr>
+        <w:pStyle w:val="ListParagraph"/>
+        <w:pBdr>
+          <w:top w:val="nil"/>
+          <w:left w:val="nil"/>
+          <w:bottom w:val="nil"/>
+          <w:right w:val="nil"/>
+          <w:between w:val="nil"/>
+        </w:pBdr>
+        <w:spacing w:before="120" w:line="360" w:lineRule="auto"/>
+        <w:ind w:left="1080"/>
+        <w:jc w:val="both"/>
+        <w:rPr>
+          <w:color w:val="000000"/>
+          <w:sz w:val="26"/>
+          <w:szCs w:val="26"/>
+          <w:lang w:val="vi-VN"/>
+        </w:rPr>
+      </w:pPr>
+    </w:p>
+    <w:p>
+      <w:pPr>
+        <w:pStyle w:val="ListParagraph"/>
+        <w:pBdr>
+          <w:top w:val="nil"/>
+          <w:left w:val="nil"/>
+          <w:bottom w:val="nil"/>
+          <w:right w:val="nil"/>
+          <w:between w:val="nil"/>
+        </w:pBdr>
+        <w:spacing w:before="120" w:line="360" w:lineRule="auto"/>
+        <w:ind w:left="1080"/>
+        <w:jc w:val="both"/>
+        <w:rPr>
+          <w:color w:val="000000"/>
+          <w:sz w:val="26"/>
+          <w:szCs w:val="26"/>
+          <w:lang w:val="vi-VN"/>
+        </w:rPr>
+      </w:pPr>
+    </w:p>
+    <w:p>
+      <w:pPr>
+        <w:pStyle w:val="ListParagraph"/>
+        <w:pBdr>
+          <w:top w:val="nil"/>
+          <w:left w:val="nil"/>
+          <w:bottom w:val="nil"/>
+          <w:right w:val="nil"/>
+          <w:between w:val="nil"/>
+        </w:pBdr>
+        <w:spacing w:before="120" w:line="360" w:lineRule="auto"/>
+        <w:ind w:left="1080"/>
+        <w:jc w:val="both"/>
+        <w:rPr>
+          <w:color w:val="000000"/>
+          <w:sz w:val="26"/>
+          <w:szCs w:val="26"/>
+          <w:lang w:val="vi-VN"/>
+        </w:rPr>
+      </w:pPr>
+    </w:p>
+    <w:p>
+      <w:pPr>
+        <w:pStyle w:val="ListParagraph"/>
+        <w:pBdr>
+          <w:top w:val="nil"/>
+          <w:left w:val="nil"/>
+          <w:bottom w:val="nil"/>
+          <w:right w:val="nil"/>
+          <w:between w:val="nil"/>
+        </w:pBdr>
+        <w:spacing w:before="120" w:line="360" w:lineRule="auto"/>
+        <w:ind w:left="1080"/>
+        <w:jc w:val="both"/>
+        <w:rPr>
+          <w:color w:val="000000"/>
+          <w:sz w:val="26"/>
+          <w:szCs w:val="26"/>
+          <w:lang w:val="vi-VN"/>
+        </w:rPr>
+      </w:pPr>
+    </w:p>
+    <w:p>
+      <w:pPr>
+        <w:pStyle w:val="ListParagraph"/>
+        <w:pBdr>
+          <w:top w:val="nil"/>
+          <w:left w:val="nil"/>
+          <w:bottom w:val="nil"/>
+          <w:right w:val="nil"/>
+          <w:between w:val="nil"/>
+        </w:pBdr>
+        <w:spacing w:before="120" w:line="360" w:lineRule="auto"/>
+        <w:ind w:left="1080"/>
+        <w:jc w:val="both"/>
+        <w:rPr>
+          <w:color w:val="000000"/>
+          <w:sz w:val="26"/>
+          <w:szCs w:val="26"/>
+          <w:lang w:val="vi-VN"/>
+        </w:rPr>
+      </w:pPr>
+    </w:p>
+    <w:p>
+      <w:pPr>
+        <w:pStyle w:val="ListParagraph"/>
+        <w:pBdr>
+          <w:top w:val="nil"/>
+          <w:left w:val="nil"/>
+          <w:bottom w:val="nil"/>
+          <w:right w:val="nil"/>
+          <w:between w:val="nil"/>
+        </w:pBdr>
+        <w:spacing w:before="120" w:line="360" w:lineRule="auto"/>
+        <w:ind w:left="1080"/>
+        <w:jc w:val="both"/>
+        <w:rPr>
+          <w:color w:val="000000"/>
+          <w:sz w:val="26"/>
+          <w:szCs w:val="26"/>
+          <w:lang w:val="vi-VN"/>
+        </w:rPr>
+      </w:pPr>
+    </w:p>
+    <w:p>
+      <w:pPr>
+        <w:pStyle w:val="ListParagraph"/>
+        <w:numPr>
+          <w:ilvl w:val="0"/>
+          <w:numId w:val="5"/>
+        </w:numPr>
+        <w:pBdr>
+          <w:top w:val="nil"/>
+          <w:left w:val="nil"/>
+          <w:bottom w:val="nil"/>
+          <w:right w:val="nil"/>
+          <w:between w:val="nil"/>
+        </w:pBdr>
+        <w:spacing w:before="120" w:line="360" w:lineRule="auto"/>
+        <w:jc w:val="both"/>
+        <w:rPr>
+          <w:color w:val="000000"/>
+          <w:sz w:val="26"/>
+          <w:szCs w:val="26"/>
+          <w:lang w:val="vi-VN"/>
+        </w:rPr>
+      </w:pPr>
+      <w:r>
+        <w:rPr>
+          <w:noProof/>
+        </w:rPr>
+        <w:lastRenderedPageBreak/>
+        <w:drawing>
+          <wp:anchor distT="0" distB="0" distL="114300" distR="114300" simplePos="0" relativeHeight="251663360" behindDoc="0" locked="0" layoutInCell="1" allowOverlap="1" wp14:anchorId="452642A0" wp14:editId="2DF6984E">
+            <wp:simplePos x="0" y="0"/>
+            <wp:positionH relativeFrom="margin">
+              <wp:posOffset>-1270</wp:posOffset>
+            </wp:positionH>
+            <wp:positionV relativeFrom="paragraph">
+              <wp:posOffset>362585</wp:posOffset>
+            </wp:positionV>
+            <wp:extent cx="5760085" cy="5779135"/>
+            <wp:effectExtent l="0" t="0" r="0" b="0"/>
+            <wp:wrapTopAndBottom/>
+            <wp:docPr id="1251300554" name="Picture 3" descr="A diagram of a flowchart&#10;&#10;AI-generated content may be incorrect."/>
+            <wp:cNvGraphicFramePr>
+              <a:graphicFrameLocks xmlns:a="http://schemas.openxmlformats.org/drawingml/2006/main" noChangeAspect="1"/>
+            </wp:cNvGraphicFramePr>
+            <a:graphic xmlns:a="http://schemas.openxmlformats.org/drawingml/2006/main">
+              <a:graphicData uri="http://schemas.openxmlformats.org/drawingml/2006/picture">
+                <pic:pic xmlns:pic="http://schemas.openxmlformats.org/drawingml/2006/picture">
+                  <pic:nvPicPr>
+                    <pic:cNvPr id="1251300554" name="Picture 3" descr="A diagram of a flowchart&#10;&#10;AI-generated content may be incorrect."/>
+                    <pic:cNvPicPr>
+                      <a:picLocks noChangeAspect="1" noChangeArrowheads="1"/>
+                    </pic:cNvPicPr>
+                  </pic:nvPicPr>
+                  <pic:blipFill>
+                    <a:blip r:embed="rId20">
+                      <a:extLst>
+                        <a:ext uri="{28A0092B-C50C-407E-A947-70E740481C1C}">
+                          <a14:useLocalDpi xmlns:a14="http://schemas.microsoft.com/office/drawing/2010/main" val="0"/>
+                        </a:ext>
+                      </a:extLst>
+                    </a:blip>
+                    <a:srcRect/>
+                    <a:stretch>
+                      <a:fillRect/>
+                    </a:stretch>
+                  </pic:blipFill>
+                  <pic:spPr bwMode="auto">
+                    <a:xfrm>
+                      <a:off x="0" y="0"/>
+                      <a:ext cx="5760085" cy="5779135"/>
+                    </a:xfrm>
+                    <a:prstGeom prst="rect">
+                      <a:avLst/>
+                    </a:prstGeom>
+                    <a:noFill/>
+                    <a:ln>
+                      <a:noFill/>
+                    </a:ln>
+                  </pic:spPr>
+                </pic:pic>
+              </a:graphicData>
+            </a:graphic>
+          </wp:anchor>
+        </w:drawing>
+      </w:r>
+      <w:r>
+        <w:rPr>
+          <w:color w:val="000000"/>
+          <w:sz w:val="26"/>
+          <w:szCs w:val="26"/>
+          <w:lang w:val="vi-VN"/>
+        </w:rPr>
+        <w:t xml:space="preserve">Sơ đồ DFD chi tiết tiến trình P1: </w:t>
+      </w:r>
+    </w:p>
+    <w:p>
+      <w:pPr>
+        <w:pStyle w:val="ListParagraph"/>
+        <w:pBdr>
+          <w:top w:val="nil"/>
+          <w:left w:val="nil"/>
+          <w:bottom w:val="nil"/>
+          <w:right w:val="nil"/>
+          <w:between w:val="nil"/>
+        </w:pBdr>
+        <w:spacing w:before="120" w:line="360" w:lineRule="auto"/>
+        <w:ind w:left="1080"/>
+        <w:jc w:val="both"/>
+        <w:rPr>
+          <w:color w:val="000000"/>
+          <w:sz w:val="26"/>
+          <w:szCs w:val="26"/>
+          <w:lang w:val="vi-VN"/>
+        </w:rPr>
+      </w:pPr>
+    </w:p>
+    <w:p>
+      <w:pPr>
+        <w:pStyle w:val="ListParagraph"/>
+        <w:pBdr>
+          <w:top w:val="nil"/>
+          <w:left w:val="nil"/>
+          <w:bottom w:val="nil"/>
+          <w:right w:val="nil"/>
+          <w:between w:val="nil"/>
+        </w:pBdr>
+        <w:spacing w:before="120" w:line="360" w:lineRule="auto"/>
+        <w:ind w:left="1080"/>
+        <w:jc w:val="both"/>
+        <w:rPr>
+          <w:color w:val="000000"/>
+          <w:sz w:val="26"/>
+          <w:szCs w:val="26"/>
+          <w:lang w:val="vi-VN"/>
+        </w:rPr>
+      </w:pPr>
+    </w:p>
+    <w:p>
+      <w:pPr>
+        <w:pStyle w:val="ListParagraph"/>
+        <w:pBdr>
+          <w:top w:val="nil"/>
+          <w:left w:val="nil"/>
+          <w:bottom w:val="nil"/>
+          <w:right w:val="nil"/>
+          <w:between w:val="nil"/>
+        </w:pBdr>
+        <w:spacing w:before="120" w:line="360" w:lineRule="auto"/>
+        <w:ind w:left="1080"/>
+        <w:jc w:val="both"/>
+        <w:rPr>
+          <w:color w:val="000000"/>
+          <w:sz w:val="26"/>
+          <w:szCs w:val="26"/>
+          <w:lang w:val="vi-VN"/>
+        </w:rPr>
+      </w:pPr>
+    </w:p>
+    <w:p>
+      <w:pPr>
+        <w:pStyle w:val="ListParagraph"/>
+        <w:pBdr>
+          <w:top w:val="nil"/>
+          <w:left w:val="nil"/>
+          <w:bottom w:val="nil"/>
+          <w:right w:val="nil"/>
+          <w:between w:val="nil"/>
+        </w:pBdr>
+        <w:spacing w:before="120" w:line="360" w:lineRule="auto"/>
+        <w:ind w:left="1080"/>
+        <w:jc w:val="both"/>
+        <w:rPr>
+          <w:color w:val="000000"/>
+          <w:sz w:val="26"/>
+          <w:szCs w:val="26"/>
+          <w:lang w:val="vi-VN"/>
+        </w:rPr>
+      </w:pPr>
+    </w:p>
+    <w:p>
+      <w:pPr>
+        <w:pStyle w:val="ListParagraph"/>
+        <w:pBdr>
+          <w:top w:val="nil"/>
+          <w:left w:val="nil"/>
+          <w:bottom w:val="nil"/>
+          <w:right w:val="nil"/>
+          <w:between w:val="nil"/>
+        </w:pBdr>
+        <w:spacing w:before="120" w:line="360" w:lineRule="auto"/>
+        <w:ind w:left="1080"/>
+        <w:jc w:val="both"/>
+        <w:rPr>
+          <w:color w:val="000000"/>
+          <w:sz w:val="26"/>
+          <w:szCs w:val="26"/>
+          <w:lang w:val="vi-VN"/>
+        </w:rPr>
+      </w:pPr>
+    </w:p>
+    <w:p>
+      <w:pPr>
+        <w:pStyle w:val="ListParagraph"/>
+        <w:pBdr>
+          <w:top w:val="nil"/>
+          <w:left w:val="nil"/>
+          <w:bottom w:val="nil"/>
+          <w:right w:val="nil"/>
+          <w:between w:val="nil"/>
+        </w:pBdr>
+        <w:spacing w:before="120" w:line="360" w:lineRule="auto"/>
+        <w:ind w:left="1080"/>
+        <w:jc w:val="both"/>
+        <w:rPr>
+          <w:color w:val="000000"/>
+          <w:sz w:val="26"/>
+          <w:szCs w:val="26"/>
+          <w:lang w:val="vi-VN"/>
+        </w:rPr>
+      </w:pPr>
+    </w:p>
+    <w:p>
+      <w:pPr>
+        <w:pStyle w:val="ListParagraph"/>
+        <w:pBdr>
+          <w:top w:val="nil"/>
+          <w:left w:val="nil"/>
+          <w:bottom w:val="nil"/>
+          <w:right w:val="nil"/>
+          <w:between w:val="nil"/>
+        </w:pBdr>
+        <w:spacing w:before="120" w:line="360" w:lineRule="auto"/>
+        <w:ind w:left="1080"/>
+        <w:jc w:val="both"/>
+        <w:rPr>
+          <w:color w:val="000000"/>
+          <w:sz w:val="26"/>
+          <w:szCs w:val="26"/>
+          <w:lang w:val="vi-VN"/>
+        </w:rPr>
+      </w:pPr>
+    </w:p>
+    <w:p>
+      <w:pPr>
+        <w:pStyle w:val="ListParagraph"/>
+        <w:pBdr>
+          <w:top w:val="nil"/>
+          <w:left w:val="nil"/>
+          <w:bottom w:val="nil"/>
+          <w:right w:val="nil"/>
+          <w:between w:val="nil"/>
+        </w:pBdr>
+        <w:spacing w:before="120" w:line="360" w:lineRule="auto"/>
+        <w:ind w:left="1080"/>
+        <w:jc w:val="both"/>
+        <w:rPr>
+          <w:color w:val="000000"/>
+          <w:sz w:val="26"/>
+          <w:szCs w:val="26"/>
+          <w:lang w:val="vi-VN"/>
+        </w:rPr>
+      </w:pPr>
+    </w:p>
+    <w:p>
+      <w:pPr>
+        <w:pStyle w:val="ListParagraph"/>
+        <w:numPr>
+          <w:ilvl w:val="0"/>
+          <w:numId w:val="5"/>
+        </w:numPr>
+        <w:pBdr>
+          <w:top w:val="nil"/>
+          <w:left w:val="nil"/>
+          <w:bottom w:val="nil"/>
+          <w:right w:val="nil"/>
+          <w:between w:val="nil"/>
+        </w:pBdr>
+        <w:spacing w:before="120" w:line="360" w:lineRule="auto"/>
+        <w:jc w:val="both"/>
+        <w:rPr>
+          <w:color w:val="000000"/>
+          <w:sz w:val="26"/>
+          <w:szCs w:val="26"/>
+          <w:lang w:val="vi-VN"/>
+        </w:rPr>
+      </w:pPr>
+      <w:r>
+        <w:rPr>
+          <w:noProof/>
+        </w:rPr>
+        <w:lastRenderedPageBreak/>
+        <w:drawing>
+          <wp:anchor distT="0" distB="0" distL="114300" distR="114300" simplePos="0" relativeHeight="251664384" behindDoc="0" locked="0" layoutInCell="1" allowOverlap="1" wp14:anchorId="3EAD081F" wp14:editId="7F699129">
+            <wp:simplePos x="0" y="0"/>
+            <wp:positionH relativeFrom="margin">
+              <wp:posOffset>-1270</wp:posOffset>
+            </wp:positionH>
+            <wp:positionV relativeFrom="paragraph">
+              <wp:posOffset>423545</wp:posOffset>
+            </wp:positionV>
+            <wp:extent cx="5760085" cy="4625975"/>
+            <wp:effectExtent l="0" t="0" r="0" b="3175"/>
+            <wp:wrapTopAndBottom/>
+            <wp:docPr id="458932200" name="Picture 4" descr="A diagram of a flowchart&#10;&#10;AI-generated content may be incorrect."/>
+            <wp:cNvGraphicFramePr>
+              <a:graphicFrameLocks xmlns:a="http://schemas.openxmlformats.org/drawingml/2006/main" noChangeAspect="1"/>
+            </wp:cNvGraphicFramePr>
+            <a:graphic xmlns:a="http://schemas.openxmlformats.org/drawingml/2006/main">
+              <a:graphicData uri="http://schemas.openxmlformats.org/drawingml/2006/picture">
+                <pic:pic xmlns:pic="http://schemas.openxmlformats.org/drawingml/2006/picture">
+                  <pic:nvPicPr>
+                    <pic:cNvPr id="458932200" name="Picture 4" descr="A diagram of a flowchart&#10;&#10;AI-generated content may be incorrect."/>
+                    <pic:cNvPicPr>
+                      <a:picLocks noChangeAspect="1" noChangeArrowheads="1"/>
+                    </pic:cNvPicPr>
+                  </pic:nvPicPr>
+                  <pic:blipFill>
+                    <a:blip r:embed="rId21">
+                      <a:extLst>
+                        <a:ext uri="{28A0092B-C50C-407E-A947-70E740481C1C}">
+                          <a14:useLocalDpi xmlns:a14="http://schemas.microsoft.com/office/drawing/2010/main" val="0"/>
+                        </a:ext>
+                      </a:extLst>
+                    </a:blip>
+                    <a:srcRect/>
+                    <a:stretch>
+                      <a:fillRect/>
+                    </a:stretch>
+                  </pic:blipFill>
+                  <pic:spPr bwMode="auto">
+                    <a:xfrm>
+                      <a:off x="0" y="0"/>
+                      <a:ext cx="5760085" cy="4625975"/>
+                    </a:xfrm>
+                    <a:prstGeom prst="rect">
+                      <a:avLst/>
+                    </a:prstGeom>
+                    <a:noFill/>
+                    <a:ln>
+                      <a:noFill/>
+                    </a:ln>
+                  </pic:spPr>
+                </pic:pic>
+              </a:graphicData>
+            </a:graphic>
+          </wp:anchor>
+        </w:drawing>
+      </w:r>
+      <w:r>
+        <w:rPr>
+          <w:color w:val="000000"/>
+          <w:sz w:val="26"/>
+          <w:szCs w:val="26"/>
+          <w:lang w:val="vi-VN"/>
+        </w:rPr>
+        <w:t xml:space="preserve">Sơ đồ DFD chi tiết tiến trình </w:t>
+      </w:r>
+      <w:r>
+        <w:rPr>
+          <w:color w:val="000000"/>
+          <w:sz w:val="26"/>
+          <w:szCs w:val="26"/>
+          <w:lang w:val="vi-VN"/>
+        </w:rPr>
+        <w:t xml:space="preserve">P2: </w:t>
+      </w:r>
+    </w:p>
+    <w:p>
+      <w:pPr>
+        <w:pBdr>
+          <w:top w:val="nil"/>
+          <w:left w:val="nil"/>
+          <w:bottom w:val="nil"/>
+          <w:right w:val="nil"/>
+          <w:between w:val="nil"/>
+        </w:pBdr>
+        <w:spacing w:before="120" w:line="360" w:lineRule="auto"/>
+        <w:jc w:val="both"/>
+        <w:rPr>
+          <w:color w:val="000000"/>
+          <w:sz w:val="26"/>
+          <w:szCs w:val="26"/>
+          <w:lang w:val="vi-VN"/>
+        </w:rPr>
+      </w:pPr>
+    </w:p>
+    <w:p>
+      <w:pPr>
+        <w:pBdr>
+          <w:top w:val="nil"/>
+          <w:left w:val="nil"/>
+          <w:bottom w:val="nil"/>
+          <w:right w:val="nil"/>
+          <w:between w:val="nil"/>
+        </w:pBdr>
+        <w:spacing w:before="120" w:line="360" w:lineRule="auto"/>
+        <w:jc w:val="both"/>
+        <w:rPr>
+          <w:color w:val="000000"/>
+          <w:sz w:val="26"/>
+          <w:szCs w:val="26"/>
+          <w:lang w:val="vi-VN"/>
+        </w:rPr>
+      </w:pPr>
+    </w:p>
+    <w:p>
+      <w:pPr>
+        <w:pBdr>
+          <w:top w:val="nil"/>
+          <w:left w:val="nil"/>
+          <w:bottom w:val="nil"/>
+          <w:right w:val="nil"/>
+          <w:between w:val="nil"/>
+        </w:pBdr>
+        <w:spacing w:before="120" w:line="360" w:lineRule="auto"/>
+        <w:jc w:val="both"/>
+        <w:rPr>
+          <w:color w:val="000000"/>
+          <w:sz w:val="26"/>
+          <w:szCs w:val="26"/>
+          <w:lang w:val="vi-VN"/>
+        </w:rPr>
+      </w:pPr>
+    </w:p>
+    <w:p>
+      <w:pPr>
+        <w:pBdr>
+          <w:top w:val="nil"/>
+          <w:left w:val="nil"/>
+          <w:bottom w:val="nil"/>
+          <w:right w:val="nil"/>
+          <w:between w:val="nil"/>
+        </w:pBdr>
+        <w:spacing w:before="120" w:line="360" w:lineRule="auto"/>
+        <w:jc w:val="both"/>
+        <w:rPr>
+          <w:color w:val="000000"/>
+          <w:sz w:val="26"/>
+          <w:szCs w:val="26"/>
+          <w:lang w:val="vi-VN"/>
+        </w:rPr>
+      </w:pPr>
+    </w:p>
+    <w:p>
+      <w:pPr>
+        <w:pBdr>
+          <w:top w:val="nil"/>
+          <w:left w:val="nil"/>
+          <w:bottom w:val="nil"/>
+          <w:right w:val="nil"/>
+          <w:between w:val="nil"/>
+        </w:pBdr>
+        <w:spacing w:before="120" w:line="360" w:lineRule="auto"/>
+        <w:jc w:val="both"/>
+        <w:rPr>
+          <w:color w:val="000000"/>
+          <w:sz w:val="26"/>
+          <w:szCs w:val="26"/>
+          <w:lang w:val="vi-VN"/>
+        </w:rPr>
+      </w:pPr>
+    </w:p>
+    <w:p>
+      <w:pPr>
+        <w:pBdr>
+          <w:top w:val="nil"/>
+          <w:left w:val="nil"/>
+          <w:bottom w:val="nil"/>
+          <w:right w:val="nil"/>
+          <w:between w:val="nil"/>
+        </w:pBdr>
+        <w:spacing w:before="120" w:line="360" w:lineRule="auto"/>
+        <w:jc w:val="both"/>
+        <w:rPr>
+          <w:color w:val="000000"/>
+          <w:sz w:val="26"/>
+          <w:szCs w:val="26"/>
+          <w:lang w:val="vi-VN"/>
+        </w:rPr>
+      </w:pPr>
+    </w:p>
+    <w:p>
+      <w:pPr>
+        <w:pBdr>
+          <w:top w:val="nil"/>
+          <w:left w:val="nil"/>
+          <w:bottom w:val="nil"/>
+          <w:right w:val="nil"/>
+          <w:between w:val="nil"/>
+        </w:pBdr>
+        <w:spacing w:before="120" w:line="360" w:lineRule="auto"/>
+        <w:jc w:val="both"/>
+        <w:rPr>
+          <w:color w:val="000000"/>
+          <w:sz w:val="26"/>
+          <w:szCs w:val="26"/>
+          <w:lang w:val="vi-VN"/>
+        </w:rPr>
+      </w:pPr>
+    </w:p>
+    <w:p>
+      <w:pPr>
+        <w:pBdr>
+          <w:top w:val="nil"/>
+          <w:left w:val="nil"/>
+          <w:bottom w:val="nil"/>
+          <w:right w:val="nil"/>
+          <w:between w:val="nil"/>
+        </w:pBdr>
+        <w:spacing w:before="120" w:line="360" w:lineRule="auto"/>
+        <w:jc w:val="both"/>
+        <w:rPr>
+          <w:color w:val="000000"/>
+          <w:sz w:val="26"/>
+          <w:szCs w:val="26"/>
+          <w:lang w:val="vi-VN"/>
+        </w:rPr>
+      </w:pPr>
+    </w:p>
+    <w:p>
+      <w:pPr>
+        <w:pBdr>
+          <w:top w:val="nil"/>
+          <w:left w:val="nil"/>
+          <w:bottom w:val="nil"/>
+          <w:right w:val="nil"/>
+          <w:between w:val="nil"/>
+        </w:pBdr>
+        <w:spacing w:before="120" w:line="360" w:lineRule="auto"/>
+        <w:jc w:val="both"/>
+        <w:rPr>
+          <w:color w:val="000000"/>
+          <w:sz w:val="26"/>
+          <w:szCs w:val="26"/>
+          <w:lang w:val="vi-VN"/>
+        </w:rPr>
+      </w:pPr>
+    </w:p>
+    <w:p>
+      <w:pPr>
+        <w:pStyle w:val="ListParagraph"/>
+        <w:numPr>
+          <w:ilvl w:val="0"/>
+          <w:numId w:val="5"/>
+        </w:numPr>
+        <w:pBdr>
+          <w:top w:val="nil"/>
+          <w:left w:val="nil"/>
+          <w:bottom w:val="nil"/>
+          <w:right w:val="nil"/>
+          <w:between w:val="nil"/>
+        </w:pBdr>
+        <w:spacing w:before="120" w:line="360" w:lineRule="auto"/>
+        <w:jc w:val="both"/>
+        <w:rPr>
+          <w:color w:val="000000"/>
+          <w:sz w:val="26"/>
+          <w:szCs w:val="26"/>
+          <w:lang w:val="vi-VN"/>
+        </w:rPr>
+      </w:pPr>
+      <w:r>
+        <w:rPr>
+          <w:noProof/>
+        </w:rPr>
+        <w:lastRenderedPageBreak/>
+        <w:drawing>
+          <wp:anchor distT="0" distB="0" distL="114300" distR="114300" simplePos="0" relativeHeight="251665408" behindDoc="0" locked="0" layoutInCell="1" allowOverlap="1" wp14:anchorId="08AE6809" wp14:editId="7C66E247">
+            <wp:simplePos x="0" y="0"/>
+            <wp:positionH relativeFrom="margin">
+              <wp:posOffset>-1270</wp:posOffset>
+            </wp:positionH>
+            <wp:positionV relativeFrom="paragraph">
+              <wp:posOffset>507365</wp:posOffset>
+            </wp:positionV>
+            <wp:extent cx="5760085" cy="6360795"/>
+            <wp:effectExtent l="0" t="0" r="0" b="1905"/>
+            <wp:wrapTopAndBottom/>
+            <wp:docPr id="1046834464" name="Picture 6" descr="A diagram of a flowchart&#10;&#10;AI-generated content may be incorrect."/>
+            <wp:cNvGraphicFramePr>
+              <a:graphicFrameLocks xmlns:a="http://schemas.openxmlformats.org/drawingml/2006/main" noChangeAspect="1"/>
+            </wp:cNvGraphicFramePr>
+            <a:graphic xmlns:a="http://schemas.openxmlformats.org/drawingml/2006/main">
+              <a:graphicData uri="http://schemas.openxmlformats.org/drawingml/2006/picture">
+                <pic:pic xmlns:pic="http://schemas.openxmlformats.org/drawingml/2006/picture">
+                  <pic:nvPicPr>
+                    <pic:cNvPr id="1046834464" name="Picture 6" descr="A diagram of a flowchart&#10;&#10;AI-generated content may be incorrect."/>
+                    <pic:cNvPicPr>
+                      <a:picLocks noChangeAspect="1" noChangeArrowheads="1"/>
+                    </pic:cNvPicPr>
+                  </pic:nvPicPr>
+                  <pic:blipFill>
+                    <a:blip r:embed="rId22">
+                      <a:extLst>
+                        <a:ext uri="{28A0092B-C50C-407E-A947-70E740481C1C}">
+                          <a14:useLocalDpi xmlns:a14="http://schemas.microsoft.com/office/drawing/2010/main" val="0"/>
+                        </a:ext>
+                      </a:extLst>
+                    </a:blip>
+                    <a:srcRect/>
+                    <a:stretch>
+                      <a:fillRect/>
+                    </a:stretch>
+                  </pic:blipFill>
+                  <pic:spPr bwMode="auto">
+                    <a:xfrm>
+                      <a:off x="0" y="0"/>
+                      <a:ext cx="5760085" cy="6360795"/>
+                    </a:xfrm>
+                    <a:prstGeom prst="rect">
+                      <a:avLst/>
+                    </a:prstGeom>
+                    <a:noFill/>
+                    <a:ln>
+                      <a:noFill/>
+                    </a:ln>
+                  </pic:spPr>
+                </pic:pic>
+              </a:graphicData>
+            </a:graphic>
+          </wp:anchor>
+        </w:drawing>
+      </w:r>
+      <w:r>
+        <w:rPr>
+          <w:color w:val="000000"/>
+          <w:sz w:val="26"/>
+          <w:szCs w:val="26"/>
+        </w:rPr>
+        <w:t xml:space="preserve">Sơ đồ DFD chi tiết tiến trình </w:t>
+      </w:r>
+      <w:r>
+        <w:rPr>
+          <w:color w:val="000000"/>
+          <w:sz w:val="26"/>
+          <w:szCs w:val="26"/>
+        </w:rPr>
+        <w:t>P3</w:t>
+      </w:r>
+      <w:r>
+        <w:rPr>
+          <w:color w:val="000000"/>
+          <w:sz w:val="26"/>
+          <w:szCs w:val="26"/>
+          <w:lang w:val="vi-VN"/>
+        </w:rPr>
+        <w:t xml:space="preserve">: </w:t>
+      </w:r>
+    </w:p>
+    <w:p>
+      <w:pPr>
+        <w:pBdr>
+          <w:top w:val="nil"/>
+          <w:left w:val="nil"/>
+          <w:bottom w:val="nil"/>
+          <w:right w:val="nil"/>
+          <w:between w:val="nil"/>
+        </w:pBdr>
+        <w:spacing w:before="120" w:line="360" w:lineRule="auto"/>
+        <w:jc w:val="both"/>
+        <w:rPr>
+          <w:color w:val="000000"/>
+          <w:sz w:val="26"/>
+          <w:szCs w:val="26"/>
+          <w:lang w:val="vi-VN"/>
+        </w:rPr>
+      </w:pPr>
+    </w:p>
+    <w:p>
+      <w:pPr>
+        <w:pBdr>
+          <w:top w:val="nil"/>
+          <w:left w:val="nil"/>
+          <w:bottom w:val="nil"/>
+          <w:right w:val="nil"/>
+          <w:between w:val="nil"/>
+        </w:pBdr>
+        <w:spacing w:before="120" w:line="360" w:lineRule="auto"/>
+        <w:jc w:val="both"/>
+        <w:rPr>
+          <w:color w:val="000000"/>
+          <w:sz w:val="26"/>
+          <w:szCs w:val="26"/>
+          <w:lang w:val="vi-VN"/>
+        </w:rPr>
+      </w:pPr>
+    </w:p>
+    <w:p>
+      <w:pPr>
+        <w:pBdr>
+          <w:top w:val="nil"/>
+          <w:left w:val="nil"/>
+          <w:bottom w:val="nil"/>
+          <w:right w:val="nil"/>
+          <w:between w:val="nil"/>
+        </w:pBdr>
+        <w:spacing w:before="120" w:line="360" w:lineRule="auto"/>
+        <w:jc w:val="both"/>
+        <w:rPr>
+          <w:color w:val="000000"/>
+          <w:sz w:val="26"/>
+          <w:szCs w:val="26"/>
+          <w:lang w:val="vi-VN"/>
+        </w:rPr>
+      </w:pPr>
+    </w:p>
+    <w:p>
+      <w:pPr>
+        <w:pBdr>
+          <w:top w:val="nil"/>
+          <w:left w:val="nil"/>
+          <w:bottom w:val="nil"/>
+          <w:right w:val="nil"/>
+          <w:between w:val="nil"/>
+        </w:pBdr>
+        <w:spacing w:before="120" w:line="360" w:lineRule="auto"/>
+        <w:jc w:val="both"/>
+        <w:rPr>
+          <w:color w:val="000000"/>
+          <w:sz w:val="26"/>
+          <w:szCs w:val="26"/>
+          <w:lang w:val="vi-VN"/>
+        </w:rPr>
+      </w:pPr>
+    </w:p>
+    <w:p>
+      <w:pPr>
+        <w:pStyle w:val="ListParagraph"/>
+        <w:numPr>
+          <w:ilvl w:val="0"/>
+          <w:numId w:val="5"/>
+        </w:numPr>
+        <w:pBdr>
+          <w:top w:val="nil"/>
+          <w:left w:val="nil"/>
+          <w:bottom w:val="nil"/>
+          <w:right w:val="nil"/>
+          <w:between w:val="nil"/>
+        </w:pBdr>
+        <w:spacing w:before="120" w:line="360" w:lineRule="auto"/>
+        <w:jc w:val="both"/>
+        <w:rPr>
+          <w:color w:val="000000"/>
+          <w:sz w:val="26"/>
+          <w:szCs w:val="26"/>
+          <w:lang w:val="vi-VN"/>
+        </w:rPr>
+      </w:pPr>
+      <w:r>
+        <w:rPr>
+          <w:color w:val="000000"/>
+          <w:sz w:val="26"/>
+          <w:szCs w:val="26"/>
+        </w:rPr>
+        <w:lastRenderedPageBreak/>
+        <w:t xml:space="preserve">Sơ đồ DFD chi tiết tiến trình </w:t>
+      </w:r>
+      <w:r>
+        <w:rPr>
+          <w:color w:val="000000"/>
+          <w:sz w:val="26"/>
+          <w:szCs w:val="26"/>
+        </w:rPr>
+        <w:t>P4</w:t>
+      </w:r>
+      <w:r>
+        <w:rPr>
+          <w:color w:val="000000"/>
+          <w:sz w:val="26"/>
+          <w:szCs w:val="26"/>
+          <w:lang w:val="vi-VN"/>
+        </w:rPr>
+        <w:t xml:space="preserve">: </w:t>
+      </w:r>
+    </w:p>
+    <w:p>
+      <w:pPr>
+        <w:pBdr>
+          <w:top w:val="nil"/>
+          <w:left w:val="nil"/>
+          <w:bottom w:val="nil"/>
+          <w:right w:val="nil"/>
+          <w:between w:val="nil"/>
+        </w:pBdr>
+        <w:spacing w:before="120" w:line="360" w:lineRule="auto"/>
+        <w:jc w:val="both"/>
+        <w:rPr>
+          <w:color w:val="000000"/>
+          <w:sz w:val="26"/>
+          <w:szCs w:val="26"/>
+          <w:lang w:val="vi-VN"/>
+        </w:rPr>
+      </w:pPr>
+      <w:r>
+        <w:rPr>
+          <w:noProof/>
+        </w:rPr>
+        <w:drawing>
+          <wp:anchor distT="0" distB="0" distL="114300" distR="114300" simplePos="0" relativeHeight="251666432" behindDoc="0" locked="0" layoutInCell="1" allowOverlap="1" wp14:anchorId="21B3C31D" wp14:editId="4073EB83">
+            <wp:simplePos x="0" y="0"/>
+            <wp:positionH relativeFrom="margin">
+              <wp:posOffset>-1270</wp:posOffset>
+            </wp:positionH>
+            <wp:positionV relativeFrom="paragraph">
+              <wp:posOffset>253365</wp:posOffset>
+            </wp:positionV>
+            <wp:extent cx="5760085" cy="5828030"/>
+            <wp:effectExtent l="0" t="0" r="0" b="1270"/>
+            <wp:wrapTopAndBottom/>
+            <wp:docPr id="914385595" name="Picture 8" descr="A diagram of a flowchart&#10;&#10;AI-generated content may be incorrect."/>
+            <wp:cNvGraphicFramePr>
+              <a:graphicFrameLocks xmlns:a="http://schemas.openxmlformats.org/drawingml/2006/main" noChangeAspect="1"/>
+            </wp:cNvGraphicFramePr>
+            <a:graphic xmlns:a="http://schemas.openxmlformats.org/drawingml/2006/main">
+              <a:graphicData uri="http://schemas.openxmlformats.org/drawingml/2006/picture">
+                <pic:pic xmlns:pic="http://schemas.openxmlformats.org/drawingml/2006/picture">
+                  <pic:nvPicPr>
+                    <pic:cNvPr id="914385595" name="Picture 8" descr="A diagram of a flowchart&#10;&#10;AI-generated content may be incorrect."/>
+                    <pic:cNvPicPr>
+                      <a:picLocks noChangeAspect="1" noChangeArrowheads="1"/>
+                    </pic:cNvPicPr>
+                  </pic:nvPicPr>
+                  <pic:blipFill>
+                    <a:blip r:embed="rId23">
+                      <a:extLst>
+                        <a:ext uri="{28A0092B-C50C-407E-A947-70E740481C1C}">
+                          <a14:useLocalDpi xmlns:a14="http://schemas.microsoft.com/office/drawing/2010/main" val="0"/>
+                        </a:ext>
+                      </a:extLst>
+                    </a:blip>
+                    <a:srcRect/>
+                    <a:stretch>
+                      <a:fillRect/>
+                    </a:stretch>
+                  </pic:blipFill>
+                  <pic:spPr bwMode="auto">
+                    <a:xfrm>
+                      <a:off x="0" y="0"/>
+                      <a:ext cx="5760085" cy="5828030"/>
+                    </a:xfrm>
+                    <a:prstGeom prst="rect">
+                      <a:avLst/>
+                    </a:prstGeom>
+                    <a:noFill/>
+                    <a:ln>
+                      <a:noFill/>
+                    </a:ln>
+                  </pic:spPr>
+                </pic:pic>
+              </a:graphicData>
+            </a:graphic>
+          </wp:anchor>
+        </w:drawing>
+      </w:r>
+    </w:p>
+    <w:p>
+      <w:pPr>
+        <w:pBdr>
+          <w:top w:val="nil"/>
+          <w:left w:val="nil"/>
+          <w:bottom w:val="nil"/>
+          <w:right w:val="nil"/>
+          <w:between w:val="nil"/>
+        </w:pBdr>
+        <w:spacing w:before="120" w:line="360" w:lineRule="auto"/>
+        <w:jc w:val="both"/>
+        <w:rPr>
+          <w:color w:val="000000"/>
+          <w:sz w:val="26"/>
+          <w:szCs w:val="26"/>
+          <w:lang w:val="vi-VN"/>
+        </w:rPr>
+      </w:pPr>
+    </w:p>
+    <w:p>
+      <w:pPr>
+        <w:pStyle w:val="ListParagraph"/>
+        <w:rPr>
+          <w:color w:val="000000"/>
+          <w:sz w:val="26"/>
+          <w:szCs w:val="26"/>
+          <w:lang w:val="vi-VN"/>
+        </w:rPr>
+      </w:pPr>
+    </w:p>
+    <w:p>
+      <w:pPr>
+        <w:pStyle w:val="ListParagraph"/>
+        <w:pBdr>
+          <w:top w:val="nil"/>
+          <w:left w:val="nil"/>
+          <w:bottom w:val="nil"/>
+          <w:right w:val="nil"/>
+          <w:between w:val="nil"/>
+        </w:pBdr>
+        <w:spacing w:before="120" w:line="360" w:lineRule="auto"/>
+        <w:ind w:left="1080"/>
+        <w:jc w:val="both"/>
+        <w:rPr>
+          <w:color w:val="000000"/>
+          <w:sz w:val="26"/>
+          <w:szCs w:val="26"/>
+          <w:lang w:val="vi-VN"/>
+        </w:rPr>
+      </w:pPr>
     </w:p>
     <w:p>
       <w:pPr>
@@ -3382,6 +4797,7 @@
       <w:bookmarkStart w:id="10" w:name="_afr3hvepcw0h" w:colFirst="0" w:colLast="0"/>
       <w:bookmarkEnd w:id="10"/>
       <w:r>
+        <w:lastRenderedPageBreak/>
         <w:t xml:space="preserve"> Sơ đồ ERD</w:t>
       </w:r>
     </w:p>
@@ -3434,7 +4850,7 @@
                     </pic:cNvPicPr>
                   </pic:nvPicPr>
                   <pic:blipFill>
-                    <a:blip r:embed="rId19" cstate="print">
+                    <a:blip r:embed="rId24" cstate="print">
                       <a:extLst>
                         <a:ext uri="{28A0092B-C50C-407E-A947-70E740481C1C}">
                           <a14:useLocalDpi xmlns:a14="http://schemas.microsoft.com/office/drawing/2010/main" val="0"/>
@@ -3579,8 +4995,8 @@
           <w:lang w:val="vi-VN"/>
         </w:rPr>
         <w:sectPr>
-          <w:footerReference w:type="default" r:id="rId20"/>
-          <w:footerReference w:type="first" r:id="rId21"/>
+          <w:footerReference w:type="default" r:id="rId25"/>
+          <w:footerReference w:type="first" r:id="rId26"/>
           <w:pgSz w:w="11907" w:h="16840"/>
           <w:pgMar w:top="1985" w:right="1418" w:bottom="1701" w:left="1418" w:header="1134" w:footer="709" w:gutter="0"/>
           <w:cols w:space="720"/>
@@ -6309,6 +7725,17 @@
       <w:u w:val="single"/>
     </w:rPr>
   </w:style>
+  <w:style w:type="paragraph" w:styleId="ListParagraph">
+    <w:name w:val="List Paragraph"/>
+    <w:basedOn w:val="Normal"/>
+    <w:uiPriority w:val="34"/>
+    <w:qFormat/>
+    <w:rsid w:val="00CB05D9"/>
+    <w:pPr>
+      <w:ind w:left="720"/>
+      <w:contextualSpacing/>
+    </w:pPr>
+  </w:style>
 </w:styles>
 </file>
 

</xml_diff>